<commit_message>
changement dans les user stories
</commit_message>
<xml_diff>
--- a/User Stories/Voir un article en détail.docx
+++ b/User Stories/Voir un article en détail.docx
@@ -70,7 +70,7 @@
         </w:numPr>
       </w:pPr>
       <w:r>
-        <w:t>Un titre, un texte, Une, plusieurs ou aucune photo(s), Une date d’évènement, Un auteur, Une date de publication, Une ou plusieurs catégorie(s)</w:t>
+        <w:t>Un titre, un texte, Une, plusieurs ou aucune photo(s), Une date d’évènement, Une date de publication, Une ou plusieurs catégorie(s)</w:t>
       </w:r>
     </w:p>
     <w:p>
@@ -128,24 +128,20 @@
         </w:numPr>
       </w:pPr>
       <w:r>
-        <w:t>Le texte en dessous de la(les) photo(s) et de façon adapté au design du terminal</w:t>
-      </w:r>
-    </w:p>
-    <w:p>
-      <w:pPr>
-        <w:pStyle w:val="Paragraphedeliste"/>
-        <w:numPr>
-          <w:ilvl w:val="0"/>
-          <w:numId w:val="1"/>
-        </w:numPr>
-      </w:pPr>
+        <w:t>L</w:t>
+      </w:r>
+      <w:bookmarkStart w:id="0" w:name="_GoBack"/>
+      <w:bookmarkEnd w:id="0"/>
+      <w:r>
+        <w:t>e texte en dessous de la(les) photo(s) et de façon adapté au design du terminal</w:t>
+      </w:r>
       <w:r>
         <w:rPr>
           <w:noProof/>
           <w:lang w:eastAsia="fr-FR"/>
         </w:rPr>
         <w:drawing>
-          <wp:anchor distT="0" distB="0" distL="114300" distR="114300" simplePos="0" relativeHeight="251658240" behindDoc="0" locked="0" layoutInCell="1" allowOverlap="1" wp14:anchorId="7CE2D342" wp14:editId="24CF742E">
+          <wp:anchor distT="0" distB="0" distL="114300" distR="114300" simplePos="0" relativeHeight="251658240" behindDoc="0" locked="0" layoutInCell="1" allowOverlap="1" wp14:anchorId="65F7BCC6" wp14:editId="6C11E1A7">
             <wp:simplePos x="0" y="0"/>
             <wp:positionH relativeFrom="margin">
               <wp:align>center</wp:align>
@@ -200,11 +196,6 @@
           </wp:anchor>
         </w:drawing>
       </w:r>
-      <w:r>
-        <w:t>L’auteur, la date de publication ainsi que la(les) catégorie(s) en pied de page</w:t>
-      </w:r>
-      <w:bookmarkStart w:id="0" w:name="_GoBack"/>
-      <w:bookmarkEnd w:id="0"/>
     </w:p>
     <w:sectPr>
       <w:pgSz w:w="11906" w:h="16838"/>

</xml_diff>